<commit_message>
Created diary and purchases folders. Updated byte codes.
</commit_message>
<xml_diff>
--- a/design/The Control/Send and Reply Byte Codes.docx
+++ b/design/The Control/Send and Reply Byte Codes.docx
@@ -23,242 +23,33 @@
         <w:t>Arduino</w:t>
       </w:r>
       <w:proofErr w:type="spellEnd"/>
-    </w:p>
-    <w:p>
-      <w:pPr>
-        <w:pStyle w:val="NoSpacing"/>
-      </w:pPr>
-    </w:p>
-    <w:p>
-      <w:pPr>
-        <w:pStyle w:val="NoSpacing"/>
-      </w:pPr>
-      <w:r>
-        <w:t xml:space="preserve">We will send packages of eight bits to the </w:t>
-      </w:r>
-      <w:proofErr w:type="spellStart"/>
-      <w:r>
-        <w:t>Ard</w:t>
-      </w:r>
-      <w:r>
-        <w:t>uino</w:t>
-      </w:r>
-      <w:proofErr w:type="spellEnd"/>
-      <w:r>
-        <w:t xml:space="preserve"> board via the serial port, representing a </w:t>
-      </w:r>
       <w:r>
         <w:rPr>
           <w:b/>
         </w:rPr>
-        <w:t xml:space="preserve">command </w:t>
-      </w:r>
-      <w:r>
-        <w:rPr>
-          <w:b/>
-        </w:rPr>
-        <w:t>package</w:t>
-      </w:r>
-      <w:r>
-        <w:t xml:space="preserve">. </w:t>
-      </w:r>
-      <w:r>
-        <w:t>The</w:t>
-      </w:r>
-      <w:r>
-        <w:t xml:space="preserve"> eight bit code is as follows:</w:t>
-      </w:r>
-    </w:p>
-    <w:p>
-      <w:pPr>
-        <w:pStyle w:val="NoSpacing"/>
-      </w:pPr>
-    </w:p>
-    <w:p>
-      <w:pPr>
-        <w:pStyle w:val="NoSpacing"/>
-        <w:jc w:val="center"/>
-        <w:rPr>
-          <w:color w:val="4F6228" w:themeColor="accent3" w:themeShade="80"/>
-        </w:rPr>
-      </w:pPr>
-      <w:r>
-        <w:rPr>
-          <w:color w:val="1F497D" w:themeColor="text2"/>
-        </w:rPr>
-        <w:t xml:space="preserve">X </w:t>
-      </w:r>
-      <w:proofErr w:type="spellStart"/>
-      <w:r>
-        <w:rPr>
-          <w:color w:val="1F497D" w:themeColor="text2"/>
-        </w:rPr>
-        <w:t>X</w:t>
-      </w:r>
-      <w:proofErr w:type="spellEnd"/>
-      <w:r>
-        <w:t xml:space="preserve"> </w:t>
-      </w:r>
-      <w:proofErr w:type="spellStart"/>
-      <w:r>
-        <w:rPr>
-          <w:color w:val="FF0000"/>
-        </w:rPr>
-        <w:t>X</w:t>
-      </w:r>
-      <w:proofErr w:type="spellEnd"/>
-      <w:r>
-        <w:rPr>
-          <w:color w:val="FF0000"/>
-        </w:rPr>
-        <w:t xml:space="preserve"> </w:t>
-      </w:r>
-      <w:proofErr w:type="spellStart"/>
-      <w:r>
-        <w:rPr>
-          <w:color w:val="FF0000"/>
-        </w:rPr>
-        <w:t>X</w:t>
-      </w:r>
-      <w:proofErr w:type="spellEnd"/>
-      <w:r>
-        <w:rPr>
-          <w:color w:val="FF0000"/>
-        </w:rPr>
-        <w:t xml:space="preserve"> </w:t>
-      </w:r>
-      <w:proofErr w:type="spellStart"/>
-      <w:r>
-        <w:rPr>
-          <w:color w:val="FF0000"/>
-        </w:rPr>
-        <w:t>X</w:t>
-      </w:r>
-      <w:proofErr w:type="spellEnd"/>
-      <w:r>
-        <w:rPr>
-          <w:color w:val="FF0000"/>
-        </w:rPr>
-        <w:t xml:space="preserve"> </w:t>
-      </w:r>
-      <w:proofErr w:type="spellStart"/>
-      <w:r>
-        <w:rPr>
-          <w:color w:val="FF0000"/>
-        </w:rPr>
-        <w:t>X</w:t>
-      </w:r>
-      <w:proofErr w:type="spellEnd"/>
-      <w:r>
-        <w:rPr>
-          <w:color w:val="FF0000"/>
-        </w:rPr>
-        <w:t xml:space="preserve"> </w:t>
-      </w:r>
-      <w:proofErr w:type="spellStart"/>
-      <w:r>
-        <w:rPr>
-          <w:color w:val="FF0000"/>
-        </w:rPr>
-        <w:t>X</w:t>
-      </w:r>
-      <w:proofErr w:type="spellEnd"/>
-      <w:r>
-        <w:t xml:space="preserve"> </w:t>
-      </w:r>
-      <w:proofErr w:type="spellStart"/>
-      <w:r>
-        <w:rPr>
-          <w:color w:val="4F6228" w:themeColor="accent3" w:themeShade="80"/>
-        </w:rPr>
-        <w:t>X</w:t>
-      </w:r>
-      <w:proofErr w:type="spellEnd"/>
-    </w:p>
-    <w:p>
-      <w:pPr>
-        <w:pStyle w:val="NoSpacing"/>
-        <w:jc w:val="center"/>
-        <w:rPr>
-          <w:color w:val="4F6228" w:themeColor="accent3" w:themeShade="80"/>
-        </w:rPr>
-      </w:pPr>
-    </w:p>
-    <w:p>
-      <w:pPr>
-        <w:pStyle w:val="NoSpacing"/>
-      </w:pPr>
-      <w:r>
-        <w:rPr>
-          <w:color w:val="1F497D" w:themeColor="text2"/>
-        </w:rPr>
-        <w:t xml:space="preserve">Blue (Command): </w:t>
-      </w:r>
-      <w:r>
-        <w:t>This represents the command code. Controlling the pins will serve as a command, while causing a delay or something like that will be a different code.</w:t>
-      </w:r>
-    </w:p>
-    <w:p>
-      <w:pPr>
-        <w:pStyle w:val="NoSpacing"/>
-      </w:pPr>
-    </w:p>
-    <w:p>
-      <w:pPr>
-        <w:pStyle w:val="NoSpacing"/>
-      </w:pPr>
-      <w:r>
-        <w:rPr>
-          <w:color w:val="FF0000"/>
-        </w:rPr>
-        <w:t xml:space="preserve">Red (Pin Mapping/Command Mapping): </w:t>
-      </w:r>
-      <w:r>
-        <w:t>When commanding a pin, this will serve as the pin number. Of course, if the command is to cause a delay, this code might represent the delay time.</w:t>
-      </w:r>
-    </w:p>
-    <w:p>
-      <w:pPr>
-        <w:pStyle w:val="NoSpacing"/>
-      </w:pPr>
-    </w:p>
-    <w:p>
-      <w:pPr>
-        <w:pStyle w:val="NoSpacing"/>
-      </w:pPr>
-      <w:r>
-        <w:rPr>
-          <w:color w:val="4F6228" w:themeColor="accent3" w:themeShade="80"/>
-        </w:rPr>
-        <w:t xml:space="preserve">Green (On/Off, State): </w:t>
-      </w:r>
-      <w:r>
-        <w:t>When relevant, such as when controlling a pin, this is the on/off state.</w:t>
-      </w:r>
-    </w:p>
-    <w:p>
-      <w:pPr>
-        <w:pStyle w:val="NoSpacing"/>
-      </w:pPr>
-    </w:p>
-    <w:p>
-      <w:pPr>
-        <w:pStyle w:val="NoSpacing"/>
-      </w:pPr>
-      <w:r>
-        <w:t xml:space="preserve">The board will read a collection of bytes from the serial port. Each of these bytes will represent the eight bit code specified (each byte is a command </w:t>
-      </w:r>
-      <w:r>
-        <w:t>package</w:t>
-      </w:r>
-      <w:r>
-        <w:t>).</w:t>
-      </w:r>
-    </w:p>
-    <w:p>
-      <w:pPr>
-        <w:pStyle w:val="NoSpacing"/>
-      </w:pPr>
+        <w:t xml:space="preserve"> (Pin Control)</w:t>
+      </w:r>
+    </w:p>
+    <w:p>
+      <w:pPr>
+        <w:pStyle w:val="NoSpacing"/>
+      </w:pPr>
+    </w:p>
+    <w:p>
+      <w:pPr>
+        <w:pStyle w:val="NoSpacing"/>
+      </w:pPr>
+      <w:r>
+        <w:t xml:space="preserve">We will send three-byte packages to the </w:t>
+      </w:r>
+      <w:proofErr w:type="spellStart"/>
+      <w:r>
+        <w:t>Aruindo</w:t>
+      </w:r>
+      <w:proofErr w:type="spellEnd"/>
+      <w:r>
+        <w:t>. The first byte will be the command code (analog pin command, digital pin command, settings command). The second byte will be the mapping (in the case of pin commands, it will be the pin mapping). The third byte will be the state mapping (for digital pin commands, it will be 1 or 0, and for analog pin mappings it will be from 0 to 255).</w:t>
+      </w:r>
     </w:p>
     <w:p>
       <w:pPr>

</xml_diff>